<commit_message>
Corrected my mistakes with some handy python code
</commit_message>
<xml_diff>
--- a/cs-324-s21, Asst 6, P123_LASTNAME_FIRSTNAME.docx
+++ b/cs-324-s21, Asst 6, P123_LASTNAME_FIRSTNAME.docx
@@ -39,15 +39,7 @@
           <w:sz w:val="28"/>
           <w:szCs w:val="28"/>
         </w:rPr>
-        <w:t>ROBERTS RAPHAEL</w:t>
-      </w:r>
-      <w:r>
-        <w:rPr>
-          <w:b/>
-          <w:sz w:val="28"/>
-          <w:szCs w:val="28"/>
-        </w:rPr>
-        <w:t xml:space="preserve"> </w:t>
+        <w:t xml:space="preserve">ROBERTS RAPHAEL </w:t>
       </w:r>
     </w:p>
     <w:p>
@@ -146,9 +138,9 @@
           <w:tcPr>
             <w:tcW w:w="503" w:type="dxa"/>
             <w:tcBorders>
-              <w:top w:val="single" w:sz="4" w:space="0" w:color="000000"/>
-              <w:left w:val="single" w:sz="4" w:space="0" w:color="000000"/>
-              <w:bottom w:val="single" w:sz="12" w:space="0" w:color="000000"/>
+              <w:top w:val="single" w:sz="12" w:space="0" w:color="000000"/>
+              <w:left w:val="single" w:sz="4" w:space="0" w:color="000000"/>
+              <w:bottom w:val="single" w:sz="4" w:space="0" w:color="000000"/>
               <w:right w:val="single" w:sz="12" w:space="0" w:color="000000"/>
             </w:tcBorders>
             <w:shd w:color="auto" w:fill="auto" w:val="clear"/>
@@ -181,8 +173,8 @@
           <w:tcPr>
             <w:tcW w:w="504" w:type="dxa"/>
             <w:tcBorders>
-              <w:top w:val="single" w:sz="4" w:space="0" w:color="000000"/>
-              <w:bottom w:val="single" w:sz="12" w:space="0" w:color="000000"/>
+              <w:top w:val="single" w:sz="12" w:space="0" w:color="000000"/>
+              <w:bottom w:val="single" w:sz="4" w:space="0" w:color="000000"/>
               <w:right w:val="single" w:sz="4" w:space="0" w:color="000000"/>
             </w:tcBorders>
             <w:shd w:color="auto" w:fill="auto" w:val="clear"/>
@@ -215,8 +207,8 @@
           <w:tcPr>
             <w:tcW w:w="504" w:type="dxa"/>
             <w:tcBorders>
-              <w:top w:val="single" w:sz="4" w:space="0" w:color="000000"/>
-              <w:bottom w:val="single" w:sz="12" w:space="0" w:color="000000"/>
+              <w:top w:val="single" w:sz="12" w:space="0" w:color="000000"/>
+              <w:bottom w:val="single" w:sz="4" w:space="0" w:color="000000"/>
               <w:right w:val="single" w:sz="4" w:space="0" w:color="000000"/>
             </w:tcBorders>
             <w:shd w:color="auto" w:fill="auto" w:val="clear"/>
@@ -249,8 +241,8 @@
           <w:tcPr>
             <w:tcW w:w="504" w:type="dxa"/>
             <w:tcBorders>
-              <w:top w:val="single" w:sz="4" w:space="0" w:color="000000"/>
-              <w:bottom w:val="single" w:sz="12" w:space="0" w:color="000000"/>
+              <w:top w:val="single" w:sz="12" w:space="0" w:color="000000"/>
+              <w:bottom w:val="single" w:sz="4" w:space="0" w:color="000000"/>
               <w:right w:val="single" w:sz="4" w:space="0" w:color="000000"/>
             </w:tcBorders>
             <w:shd w:color="auto" w:fill="auto" w:val="clear"/>
@@ -283,8 +275,8 @@
           <w:tcPr>
             <w:tcW w:w="505" w:type="dxa"/>
             <w:tcBorders>
-              <w:top w:val="single" w:sz="4" w:space="0" w:color="000000"/>
-              <w:bottom w:val="single" w:sz="12" w:space="0" w:color="000000"/>
+              <w:top w:val="single" w:sz="12" w:space="0" w:color="000000"/>
+              <w:bottom w:val="single" w:sz="4" w:space="0" w:color="000000"/>
               <w:right w:val="single" w:sz="4" w:space="0" w:color="000000"/>
             </w:tcBorders>
             <w:shd w:color="auto" w:fill="auto" w:val="clear"/>
@@ -317,8 +309,8 @@
           <w:tcPr>
             <w:tcW w:w="504" w:type="dxa"/>
             <w:tcBorders>
-              <w:top w:val="single" w:sz="4" w:space="0" w:color="000000"/>
-              <w:bottom w:val="single" w:sz="12" w:space="0" w:color="000000"/>
+              <w:top w:val="single" w:sz="12" w:space="0" w:color="000000"/>
+              <w:bottom w:val="single" w:sz="4" w:space="0" w:color="000000"/>
               <w:right w:val="single" w:sz="4" w:space="0" w:color="000000"/>
             </w:tcBorders>
             <w:shd w:color="auto" w:fill="auto" w:val="clear"/>
@@ -351,8 +343,8 @@
           <w:tcPr>
             <w:tcW w:w="504" w:type="dxa"/>
             <w:tcBorders>
-              <w:top w:val="single" w:sz="4" w:space="0" w:color="000000"/>
-              <w:bottom w:val="single" w:sz="12" w:space="0" w:color="000000"/>
+              <w:top w:val="single" w:sz="12" w:space="0" w:color="000000"/>
+              <w:bottom w:val="single" w:sz="4" w:space="0" w:color="000000"/>
               <w:right w:val="single" w:sz="4" w:space="0" w:color="000000"/>
             </w:tcBorders>
             <w:shd w:color="auto" w:fill="auto" w:val="clear"/>
@@ -385,8 +377,8 @@
           <w:tcPr>
             <w:tcW w:w="504" w:type="dxa"/>
             <w:tcBorders>
-              <w:top w:val="single" w:sz="4" w:space="0" w:color="000000"/>
-              <w:bottom w:val="single" w:sz="12" w:space="0" w:color="000000"/>
+              <w:top w:val="single" w:sz="12" w:space="0" w:color="000000"/>
+              <w:bottom w:val="single" w:sz="4" w:space="0" w:color="000000"/>
               <w:right w:val="single" w:sz="4" w:space="0" w:color="000000"/>
             </w:tcBorders>
             <w:shd w:color="auto" w:fill="auto" w:val="clear"/>
@@ -419,8 +411,8 @@
           <w:tcPr>
             <w:tcW w:w="503" w:type="dxa"/>
             <w:tcBorders>
-              <w:top w:val="single" w:sz="4" w:space="0" w:color="000000"/>
-              <w:bottom w:val="single" w:sz="12" w:space="0" w:color="000000"/>
+              <w:top w:val="single" w:sz="12" w:space="0" w:color="000000"/>
+              <w:bottom w:val="single" w:sz="4" w:space="0" w:color="000000"/>
               <w:right w:val="single" w:sz="4" w:space="0" w:color="000000"/>
             </w:tcBorders>
             <w:shd w:color="auto" w:fill="auto" w:val="clear"/>
@@ -458,7 +450,6 @@
           <w:tcPr>
             <w:tcW w:w="503" w:type="dxa"/>
             <w:tcBorders>
-              <w:top w:val="single" w:sz="12" w:space="0" w:color="000000"/>
               <w:left w:val="single" w:sz="4" w:space="0" w:color="000000"/>
               <w:bottom w:val="single" w:sz="4" w:space="0" w:color="000000"/>
               <w:right w:val="single" w:sz="12" w:space="0" w:color="000000"/>
@@ -493,73 +484,70 @@
           <w:tcPr>
             <w:tcW w:w="504" w:type="dxa"/>
             <w:tcBorders>
-              <w:top w:val="single" w:sz="12" w:space="0" w:color="000000"/>
-              <w:bottom w:val="single" w:sz="4" w:space="0" w:color="000000"/>
-              <w:right w:val="single" w:sz="4" w:space="0" w:color="000000"/>
-            </w:tcBorders>
-            <w:shd w:color="auto" w:fill="auto" w:val="clear"/>
-            <w:vAlign w:val="center"/>
-          </w:tcPr>
-          <w:p>
-            <w:pPr>
-              <w:pStyle w:val="Normal"/>
-              <w:widowControl w:val="false"/>
-              <w:jc w:val="center"/>
-              <w:rPr>
-                <w:rFonts w:ascii="Arial Black" w:hAnsi="Arial Black" w:cs="Arial"/>
-                <w:bCs/>
-                <w:sz w:val="22"/>
-                <w:szCs w:val="22"/>
-              </w:rPr>
-            </w:pPr>
-            <w:r>
-              <w:rPr>
-                <w:rFonts w:cs="Arial" w:ascii="Arial Black" w:hAnsi="Arial Black"/>
-                <w:bCs/>
-                <w:sz w:val="22"/>
-                <w:szCs w:val="22"/>
-              </w:rPr>
-            </w:r>
-          </w:p>
-        </w:tc>
-        <w:tc>
-          <w:tcPr>
-            <w:tcW w:w="504" w:type="dxa"/>
-            <w:tcBorders>
-              <w:top w:val="single" w:sz="12" w:space="0" w:color="000000"/>
-              <w:bottom w:val="single" w:sz="4" w:space="0" w:color="000000"/>
-              <w:right w:val="single" w:sz="4" w:space="0" w:color="000000"/>
-            </w:tcBorders>
-            <w:shd w:color="auto" w:fill="auto" w:val="clear"/>
-            <w:vAlign w:val="center"/>
-          </w:tcPr>
-          <w:p>
-            <w:pPr>
-              <w:pStyle w:val="Normal"/>
-              <w:widowControl w:val="false"/>
-              <w:jc w:val="center"/>
-              <w:rPr>
-                <w:rFonts w:ascii="Arial Black" w:hAnsi="Arial Black" w:cs="Arial"/>
-                <w:bCs/>
-                <w:sz w:val="22"/>
-                <w:szCs w:val="22"/>
-              </w:rPr>
-            </w:pPr>
-            <w:r>
-              <w:rPr>
-                <w:rFonts w:cs="Arial" w:ascii="Arial Black" w:hAnsi="Arial Black"/>
-                <w:bCs/>
-                <w:sz w:val="22"/>
-                <w:szCs w:val="22"/>
-              </w:rPr>
-            </w:r>
-          </w:p>
-        </w:tc>
-        <w:tc>
-          <w:tcPr>
-            <w:tcW w:w="504" w:type="dxa"/>
-            <w:tcBorders>
-              <w:top w:val="single" w:sz="12" w:space="0" w:color="000000"/>
+              <w:bottom w:val="single" w:sz="4" w:space="0" w:color="000000"/>
+              <w:right w:val="single" w:sz="4" w:space="0" w:color="000000"/>
+            </w:tcBorders>
+            <w:shd w:color="auto" w:fill="auto" w:val="clear"/>
+            <w:vAlign w:val="center"/>
+          </w:tcPr>
+          <w:p>
+            <w:pPr>
+              <w:pStyle w:val="Normal"/>
+              <w:widowControl w:val="false"/>
+              <w:jc w:val="center"/>
+              <w:rPr>
+                <w:rFonts w:ascii="Arial Black" w:hAnsi="Arial Black" w:cs="Arial"/>
+                <w:bCs/>
+                <w:sz w:val="22"/>
+                <w:szCs w:val="22"/>
+              </w:rPr>
+            </w:pPr>
+            <w:r>
+              <w:rPr>
+                <w:rFonts w:cs="Arial" w:ascii="Arial Black" w:hAnsi="Arial Black"/>
+                <w:bCs/>
+                <w:sz w:val="22"/>
+                <w:szCs w:val="22"/>
+              </w:rPr>
+            </w:r>
+          </w:p>
+        </w:tc>
+        <w:tc>
+          <w:tcPr>
+            <w:tcW w:w="504" w:type="dxa"/>
+            <w:tcBorders>
+              <w:bottom w:val="single" w:sz="4" w:space="0" w:color="000000"/>
+              <w:right w:val="single" w:sz="4" w:space="0" w:color="000000"/>
+            </w:tcBorders>
+            <w:shd w:color="auto" w:fill="auto" w:val="clear"/>
+            <w:vAlign w:val="center"/>
+          </w:tcPr>
+          <w:p>
+            <w:pPr>
+              <w:pStyle w:val="Normal"/>
+              <w:widowControl w:val="false"/>
+              <w:jc w:val="center"/>
+              <w:rPr>
+                <w:rFonts w:ascii="Arial Black" w:hAnsi="Arial Black" w:cs="Arial"/>
+                <w:bCs/>
+                <w:sz w:val="22"/>
+                <w:szCs w:val="22"/>
+              </w:rPr>
+            </w:pPr>
+            <w:r>
+              <w:rPr>
+                <w:rFonts w:cs="Arial" w:ascii="Arial Black" w:hAnsi="Arial Black"/>
+                <w:bCs/>
+                <w:sz w:val="22"/>
+                <w:szCs w:val="22"/>
+              </w:rPr>
+            </w:r>
+          </w:p>
+        </w:tc>
+        <w:tc>
+          <w:tcPr>
+            <w:tcW w:w="504" w:type="dxa"/>
+            <w:tcBorders>
               <w:bottom w:val="single" w:sz="4" w:space="0" w:color="000000"/>
               <w:right w:val="single" w:sz="4" w:space="0" w:color="000000"/>
             </w:tcBorders>
@@ -592,7 +580,6 @@
           <w:tcPr>
             <w:tcW w:w="505" w:type="dxa"/>
             <w:tcBorders>
-              <w:top w:val="single" w:sz="12" w:space="0" w:color="000000"/>
               <w:bottom w:val="single" w:sz="4" w:space="0" w:color="000000"/>
               <w:right w:val="single" w:sz="4" w:space="0" w:color="000000"/>
             </w:tcBorders>
@@ -626,40 +613,38 @@
           <w:tcPr>
             <w:tcW w:w="504" w:type="dxa"/>
             <w:tcBorders>
-              <w:top w:val="single" w:sz="12" w:space="0" w:color="000000"/>
-              <w:bottom w:val="single" w:sz="4" w:space="0" w:color="000000"/>
-              <w:right w:val="single" w:sz="4" w:space="0" w:color="000000"/>
-            </w:tcBorders>
-            <w:shd w:color="auto" w:fill="auto" w:val="clear"/>
-            <w:vAlign w:val="center"/>
-          </w:tcPr>
-          <w:p>
-            <w:pPr>
-              <w:pStyle w:val="Normal"/>
-              <w:widowControl w:val="false"/>
-              <w:jc w:val="center"/>
-              <w:rPr>
-                <w:rFonts w:ascii="Arial Black" w:hAnsi="Arial Black" w:cs="Arial"/>
-                <w:bCs/>
-                <w:sz w:val="22"/>
-                <w:szCs w:val="22"/>
-              </w:rPr>
-            </w:pPr>
-            <w:r>
-              <w:rPr>
-                <w:rFonts w:cs="Arial" w:ascii="Arial Black" w:hAnsi="Arial Black"/>
-                <w:bCs/>
-                <w:sz w:val="22"/>
-                <w:szCs w:val="22"/>
-              </w:rPr>
-            </w:r>
-          </w:p>
-        </w:tc>
-        <w:tc>
-          <w:tcPr>
-            <w:tcW w:w="504" w:type="dxa"/>
-            <w:tcBorders>
-              <w:top w:val="single" w:sz="12" w:space="0" w:color="000000"/>
+              <w:bottom w:val="single" w:sz="4" w:space="0" w:color="000000"/>
+              <w:right w:val="single" w:sz="4" w:space="0" w:color="000000"/>
+            </w:tcBorders>
+            <w:shd w:color="auto" w:fill="auto" w:val="clear"/>
+            <w:vAlign w:val="center"/>
+          </w:tcPr>
+          <w:p>
+            <w:pPr>
+              <w:pStyle w:val="Normal"/>
+              <w:widowControl w:val="false"/>
+              <w:jc w:val="center"/>
+              <w:rPr>
+                <w:rFonts w:ascii="Arial Black" w:hAnsi="Arial Black" w:cs="Arial"/>
+                <w:bCs/>
+                <w:sz w:val="22"/>
+                <w:szCs w:val="22"/>
+              </w:rPr>
+            </w:pPr>
+            <w:r>
+              <w:rPr>
+                <w:rFonts w:cs="Arial" w:ascii="Arial Black" w:hAnsi="Arial Black"/>
+                <w:bCs/>
+                <w:sz w:val="22"/>
+                <w:szCs w:val="22"/>
+              </w:rPr>
+            </w:r>
+          </w:p>
+        </w:tc>
+        <w:tc>
+          <w:tcPr>
+            <w:tcW w:w="504" w:type="dxa"/>
+            <w:tcBorders>
               <w:bottom w:val="single" w:sz="4" w:space="0" w:color="000000"/>
               <w:right w:val="single" w:sz="4" w:space="0" w:color="000000"/>
             </w:tcBorders>
@@ -693,7 +678,6 @@
           <w:tcPr>
             <w:tcW w:w="504" w:type="dxa"/>
             <w:tcBorders>
-              <w:top w:val="single" w:sz="12" w:space="0" w:color="000000"/>
               <w:bottom w:val="single" w:sz="4" w:space="0" w:color="000000"/>
               <w:right w:val="single" w:sz="4" w:space="0" w:color="000000"/>
             </w:tcBorders>
@@ -726,7 +710,6 @@
           <w:tcPr>
             <w:tcW w:w="503" w:type="dxa"/>
             <w:tcBorders>
-              <w:top w:val="single" w:sz="12" w:space="0" w:color="000000"/>
               <w:bottom w:val="single" w:sz="4" w:space="0" w:color="000000"/>
               <w:right w:val="single" w:sz="4" w:space="0" w:color="000000"/>
             </w:tcBorders>
@@ -5759,9 +5742,9 @@
         <w:gridCol w:w="504"/>
         <w:gridCol w:w="504"/>
         <w:gridCol w:w="504"/>
+        <w:gridCol w:w="505"/>
         <w:gridCol w:w="504"/>
-        <w:gridCol w:w="504"/>
-        <w:gridCol w:w="503"/>
+        <w:gridCol w:w="502"/>
       </w:tblGrid>
       <w:tr>
         <w:trPr>
@@ -6014,7 +5997,7 @@
         </w:tc>
         <w:tc>
           <w:tcPr>
-            <w:tcW w:w="504" w:type="dxa"/>
+            <w:tcW w:w="505" w:type="dxa"/>
             <w:tcBorders>
               <w:top w:val="single" w:sz="4" w:space="0" w:color="000000"/>
               <w:left w:val="single" w:sz="4" w:space="0" w:color="000000"/>
@@ -6083,7 +6066,7 @@
         </w:tc>
         <w:tc>
           <w:tcPr>
-            <w:tcW w:w="503" w:type="dxa"/>
+            <w:tcW w:w="502" w:type="dxa"/>
             <w:tcBorders>
               <w:top w:val="single" w:sz="4" w:space="0" w:color="000000"/>
               <w:left w:val="single" w:sz="4" w:space="0" w:color="000000"/>
@@ -6362,7 +6345,7 @@
         </w:tc>
         <w:tc>
           <w:tcPr>
-            <w:tcW w:w="504" w:type="dxa"/>
+            <w:tcW w:w="505" w:type="dxa"/>
             <w:tcBorders>
               <w:top w:val="single" w:sz="12" w:space="0" w:color="000000"/>
               <w:left w:val="single" w:sz="4" w:space="0" w:color="000000"/>
@@ -6431,7 +6414,7 @@
         </w:tc>
         <w:tc>
           <w:tcPr>
-            <w:tcW w:w="503" w:type="dxa"/>
+            <w:tcW w:w="502" w:type="dxa"/>
             <w:tcBorders>
               <w:top w:val="single" w:sz="12" w:space="0" w:color="000000"/>
               <w:left w:val="single" w:sz="4" w:space="0" w:color="000000"/>
@@ -6709,74 +6692,74 @@
         </w:tc>
         <w:tc>
           <w:tcPr>
-            <w:tcW w:w="504" w:type="dxa"/>
-            <w:tcBorders>
-              <w:top w:val="single" w:sz="4" w:space="0" w:color="000000"/>
-              <w:left w:val="single" w:sz="4" w:space="0" w:color="000000"/>
-              <w:bottom w:val="single" w:sz="4" w:space="0" w:color="000000"/>
-              <w:right w:val="single" w:sz="4" w:space="0" w:color="000000"/>
-            </w:tcBorders>
-            <w:shd w:color="auto" w:fill="auto" w:val="clear"/>
-            <w:vAlign w:val="center"/>
-          </w:tcPr>
-          <w:p>
-            <w:pPr>
-              <w:pStyle w:val="Normal"/>
-              <w:widowControl w:val="false"/>
-              <w:jc w:val="center"/>
-              <w:rPr>
-                <w:rFonts w:ascii="Arial Black" w:hAnsi="Arial Black" w:cs="Arial"/>
-                <w:bCs/>
-                <w:sz w:val="22"/>
-                <w:szCs w:val="22"/>
-              </w:rPr>
-            </w:pPr>
-            <w:r>
-              <w:rPr>
-                <w:rFonts w:cs="Arial" w:ascii="Arial Black" w:hAnsi="Arial Black"/>
-                <w:bCs/>
-                <w:sz w:val="22"/>
-                <w:szCs w:val="22"/>
-              </w:rPr>
-            </w:r>
-          </w:p>
-        </w:tc>
-        <w:tc>
-          <w:tcPr>
-            <w:tcW w:w="504" w:type="dxa"/>
-            <w:tcBorders>
-              <w:top w:val="single" w:sz="4" w:space="0" w:color="000000"/>
-              <w:left w:val="single" w:sz="4" w:space="0" w:color="000000"/>
-              <w:bottom w:val="single" w:sz="4" w:space="0" w:color="000000"/>
-              <w:right w:val="single" w:sz="4" w:space="0" w:color="000000"/>
-            </w:tcBorders>
-            <w:vAlign w:val="center"/>
-          </w:tcPr>
-          <w:p>
-            <w:pPr>
-              <w:pStyle w:val="Normal"/>
-              <w:widowControl w:val="false"/>
-              <w:jc w:val="center"/>
-              <w:rPr>
-                <w:rFonts w:ascii="Arial Black" w:hAnsi="Arial Black" w:cs="Arial"/>
-                <w:bCs/>
-                <w:sz w:val="22"/>
-                <w:szCs w:val="22"/>
-              </w:rPr>
-            </w:pPr>
-            <w:r>
-              <w:rPr>
-                <w:rFonts w:cs="Arial" w:ascii="Arial Black" w:hAnsi="Arial Black"/>
-                <w:bCs/>
-                <w:sz w:val="22"/>
-                <w:szCs w:val="22"/>
-              </w:rPr>
-            </w:r>
-          </w:p>
-        </w:tc>
-        <w:tc>
-          <w:tcPr>
-            <w:tcW w:w="503" w:type="dxa"/>
+            <w:tcW w:w="505" w:type="dxa"/>
+            <w:tcBorders>
+              <w:top w:val="single" w:sz="4" w:space="0" w:color="000000"/>
+              <w:left w:val="single" w:sz="4" w:space="0" w:color="000000"/>
+              <w:bottom w:val="single" w:sz="4" w:space="0" w:color="000000"/>
+              <w:right w:val="single" w:sz="4" w:space="0" w:color="000000"/>
+            </w:tcBorders>
+            <w:shd w:color="auto" w:fill="auto" w:val="clear"/>
+            <w:vAlign w:val="center"/>
+          </w:tcPr>
+          <w:p>
+            <w:pPr>
+              <w:pStyle w:val="Normal"/>
+              <w:widowControl w:val="false"/>
+              <w:jc w:val="center"/>
+              <w:rPr>
+                <w:rFonts w:ascii="Arial Black" w:hAnsi="Arial Black" w:cs="Arial"/>
+                <w:bCs/>
+                <w:sz w:val="22"/>
+                <w:szCs w:val="22"/>
+              </w:rPr>
+            </w:pPr>
+            <w:r>
+              <w:rPr>
+                <w:rFonts w:cs="Arial" w:ascii="Arial Black" w:hAnsi="Arial Black"/>
+                <w:bCs/>
+                <w:sz w:val="22"/>
+                <w:szCs w:val="22"/>
+              </w:rPr>
+            </w:r>
+          </w:p>
+        </w:tc>
+        <w:tc>
+          <w:tcPr>
+            <w:tcW w:w="504" w:type="dxa"/>
+            <w:tcBorders>
+              <w:top w:val="single" w:sz="4" w:space="0" w:color="000000"/>
+              <w:left w:val="single" w:sz="4" w:space="0" w:color="000000"/>
+              <w:bottom w:val="single" w:sz="4" w:space="0" w:color="000000"/>
+              <w:right w:val="single" w:sz="4" w:space="0" w:color="000000"/>
+            </w:tcBorders>
+            <w:vAlign w:val="center"/>
+          </w:tcPr>
+          <w:p>
+            <w:pPr>
+              <w:pStyle w:val="Normal"/>
+              <w:widowControl w:val="false"/>
+              <w:jc w:val="center"/>
+              <w:rPr>
+                <w:rFonts w:ascii="Arial Black" w:hAnsi="Arial Black" w:cs="Arial"/>
+                <w:bCs/>
+                <w:sz w:val="22"/>
+                <w:szCs w:val="22"/>
+              </w:rPr>
+            </w:pPr>
+            <w:r>
+              <w:rPr>
+                <w:rFonts w:cs="Arial" w:ascii="Arial Black" w:hAnsi="Arial Black"/>
+                <w:bCs/>
+                <w:sz w:val="22"/>
+                <w:szCs w:val="22"/>
+              </w:rPr>
+            </w:r>
+          </w:p>
+        </w:tc>
+        <w:tc>
+          <w:tcPr>
+            <w:tcW w:w="502" w:type="dxa"/>
             <w:tcBorders>
               <w:top w:val="single" w:sz="4" w:space="0" w:color="000000"/>
               <w:left w:val="single" w:sz="4" w:space="0" w:color="000000"/>
@@ -7053,7 +7036,7 @@
         </w:tc>
         <w:tc>
           <w:tcPr>
-            <w:tcW w:w="504" w:type="dxa"/>
+            <w:tcW w:w="505" w:type="dxa"/>
             <w:tcBorders>
               <w:top w:val="single" w:sz="4" w:space="0" w:color="000000"/>
               <w:left w:val="single" w:sz="4" w:space="0" w:color="000000"/>
@@ -7121,7 +7104,7 @@
         </w:tc>
         <w:tc>
           <w:tcPr>
-            <w:tcW w:w="503" w:type="dxa"/>
+            <w:tcW w:w="502" w:type="dxa"/>
             <w:tcBorders>
               <w:top w:val="single" w:sz="4" w:space="0" w:color="000000"/>
               <w:left w:val="single" w:sz="4" w:space="0" w:color="000000"/>
@@ -7398,7 +7381,7 @@
         </w:tc>
         <w:tc>
           <w:tcPr>
-            <w:tcW w:w="504" w:type="dxa"/>
+            <w:tcW w:w="505" w:type="dxa"/>
             <w:tcBorders>
               <w:top w:val="single" w:sz="4" w:space="0" w:color="000000"/>
               <w:left w:val="single" w:sz="4" w:space="0" w:color="000000"/>
@@ -7466,7 +7449,7 @@
         </w:tc>
         <w:tc>
           <w:tcPr>
-            <w:tcW w:w="503" w:type="dxa"/>
+            <w:tcW w:w="502" w:type="dxa"/>
             <w:tcBorders>
               <w:top w:val="single" w:sz="4" w:space="0" w:color="000000"/>
               <w:left w:val="single" w:sz="4" w:space="0" w:color="000000"/>
@@ -7743,7 +7726,7 @@
         </w:tc>
         <w:tc>
           <w:tcPr>
-            <w:tcW w:w="504" w:type="dxa"/>
+            <w:tcW w:w="505" w:type="dxa"/>
             <w:tcBorders>
               <w:top w:val="single" w:sz="4" w:space="0" w:color="000000"/>
               <w:left w:val="single" w:sz="4" w:space="0" w:color="000000"/>
@@ -7811,7 +7794,7 @@
         </w:tc>
         <w:tc>
           <w:tcPr>
-            <w:tcW w:w="503" w:type="dxa"/>
+            <w:tcW w:w="502" w:type="dxa"/>
             <w:tcBorders>
               <w:top w:val="single" w:sz="4" w:space="0" w:color="000000"/>
               <w:left w:val="single" w:sz="4" w:space="0" w:color="000000"/>
@@ -8088,74 +8071,74 @@
         </w:tc>
         <w:tc>
           <w:tcPr>
-            <w:tcW w:w="504" w:type="dxa"/>
-            <w:tcBorders>
-              <w:top w:val="single" w:sz="4" w:space="0" w:color="000000"/>
-              <w:left w:val="single" w:sz="4" w:space="0" w:color="000000"/>
-              <w:bottom w:val="single" w:sz="4" w:space="0" w:color="000000"/>
-              <w:right w:val="single" w:sz="4" w:space="0" w:color="000000"/>
-            </w:tcBorders>
-            <w:shd w:color="auto" w:fill="auto" w:val="clear"/>
-            <w:vAlign w:val="center"/>
-          </w:tcPr>
-          <w:p>
-            <w:pPr>
-              <w:pStyle w:val="Normal"/>
-              <w:widowControl w:val="false"/>
-              <w:jc w:val="center"/>
-              <w:rPr>
-                <w:rFonts w:ascii="Arial Black" w:hAnsi="Arial Black" w:cs="Arial"/>
-                <w:bCs/>
-                <w:sz w:val="22"/>
-                <w:szCs w:val="22"/>
-              </w:rPr>
-            </w:pPr>
-            <w:r>
-              <w:rPr>
-                <w:rFonts w:cs="Arial" w:ascii="Arial Black" w:hAnsi="Arial Black"/>
-                <w:bCs/>
-                <w:sz w:val="22"/>
-                <w:szCs w:val="22"/>
-              </w:rPr>
-            </w:r>
-          </w:p>
-        </w:tc>
-        <w:tc>
-          <w:tcPr>
-            <w:tcW w:w="504" w:type="dxa"/>
-            <w:tcBorders>
-              <w:top w:val="single" w:sz="4" w:space="0" w:color="000000"/>
-              <w:left w:val="single" w:sz="4" w:space="0" w:color="000000"/>
-              <w:bottom w:val="single" w:sz="4" w:space="0" w:color="000000"/>
-              <w:right w:val="single" w:sz="4" w:space="0" w:color="000000"/>
-            </w:tcBorders>
-            <w:vAlign w:val="center"/>
-          </w:tcPr>
-          <w:p>
-            <w:pPr>
-              <w:pStyle w:val="Normal"/>
-              <w:widowControl w:val="false"/>
-              <w:jc w:val="center"/>
-              <w:rPr>
-                <w:rFonts w:ascii="Arial Black" w:hAnsi="Arial Black" w:cs="Arial"/>
-                <w:bCs/>
-                <w:sz w:val="22"/>
-                <w:szCs w:val="22"/>
-              </w:rPr>
-            </w:pPr>
-            <w:r>
-              <w:rPr>
-                <w:rFonts w:cs="Arial" w:ascii="Arial Black" w:hAnsi="Arial Black"/>
-                <w:bCs/>
-                <w:sz w:val="22"/>
-                <w:szCs w:val="22"/>
-              </w:rPr>
-            </w:r>
-          </w:p>
-        </w:tc>
-        <w:tc>
-          <w:tcPr>
-            <w:tcW w:w="503" w:type="dxa"/>
+            <w:tcW w:w="505" w:type="dxa"/>
+            <w:tcBorders>
+              <w:top w:val="single" w:sz="4" w:space="0" w:color="000000"/>
+              <w:left w:val="single" w:sz="4" w:space="0" w:color="000000"/>
+              <w:bottom w:val="single" w:sz="4" w:space="0" w:color="000000"/>
+              <w:right w:val="single" w:sz="4" w:space="0" w:color="000000"/>
+            </w:tcBorders>
+            <w:shd w:color="auto" w:fill="auto" w:val="clear"/>
+            <w:vAlign w:val="center"/>
+          </w:tcPr>
+          <w:p>
+            <w:pPr>
+              <w:pStyle w:val="Normal"/>
+              <w:widowControl w:val="false"/>
+              <w:jc w:val="center"/>
+              <w:rPr>
+                <w:rFonts w:ascii="Arial Black" w:hAnsi="Arial Black" w:cs="Arial"/>
+                <w:bCs/>
+                <w:sz w:val="22"/>
+                <w:szCs w:val="22"/>
+              </w:rPr>
+            </w:pPr>
+            <w:r>
+              <w:rPr>
+                <w:rFonts w:cs="Arial" w:ascii="Arial Black" w:hAnsi="Arial Black"/>
+                <w:bCs/>
+                <w:sz w:val="22"/>
+                <w:szCs w:val="22"/>
+              </w:rPr>
+            </w:r>
+          </w:p>
+        </w:tc>
+        <w:tc>
+          <w:tcPr>
+            <w:tcW w:w="504" w:type="dxa"/>
+            <w:tcBorders>
+              <w:top w:val="single" w:sz="4" w:space="0" w:color="000000"/>
+              <w:left w:val="single" w:sz="4" w:space="0" w:color="000000"/>
+              <w:bottom w:val="single" w:sz="4" w:space="0" w:color="000000"/>
+              <w:right w:val="single" w:sz="4" w:space="0" w:color="000000"/>
+            </w:tcBorders>
+            <w:vAlign w:val="center"/>
+          </w:tcPr>
+          <w:p>
+            <w:pPr>
+              <w:pStyle w:val="Normal"/>
+              <w:widowControl w:val="false"/>
+              <w:jc w:val="center"/>
+              <w:rPr>
+                <w:rFonts w:ascii="Arial Black" w:hAnsi="Arial Black" w:cs="Arial"/>
+                <w:bCs/>
+                <w:sz w:val="22"/>
+                <w:szCs w:val="22"/>
+              </w:rPr>
+            </w:pPr>
+            <w:r>
+              <w:rPr>
+                <w:rFonts w:cs="Arial" w:ascii="Arial Black" w:hAnsi="Arial Black"/>
+                <w:bCs/>
+                <w:sz w:val="22"/>
+                <w:szCs w:val="22"/>
+              </w:rPr>
+            </w:r>
+          </w:p>
+        </w:tc>
+        <w:tc>
+          <w:tcPr>
+            <w:tcW w:w="502" w:type="dxa"/>
             <w:tcBorders>
               <w:top w:val="single" w:sz="4" w:space="0" w:color="000000"/>
               <w:left w:val="single" w:sz="4" w:space="0" w:color="000000"/>
@@ -8434,74 +8417,74 @@
         </w:tc>
         <w:tc>
           <w:tcPr>
-            <w:tcW w:w="504" w:type="dxa"/>
-            <w:tcBorders>
-              <w:top w:val="single" w:sz="4" w:space="0" w:color="000000"/>
-              <w:left w:val="single" w:sz="4" w:space="0" w:color="000000"/>
-              <w:bottom w:val="single" w:sz="4" w:space="0" w:color="000000"/>
-              <w:right w:val="single" w:sz="4" w:space="0" w:color="000000"/>
-            </w:tcBorders>
-            <w:shd w:color="auto" w:fill="auto" w:val="clear"/>
-            <w:vAlign w:val="center"/>
-          </w:tcPr>
-          <w:p>
-            <w:pPr>
-              <w:pStyle w:val="Normal"/>
-              <w:widowControl w:val="false"/>
-              <w:jc w:val="center"/>
-              <w:rPr>
-                <w:rFonts w:ascii="Arial Black" w:hAnsi="Arial Black" w:cs="Arial"/>
-                <w:bCs/>
-                <w:sz w:val="22"/>
-                <w:szCs w:val="22"/>
-              </w:rPr>
-            </w:pPr>
-            <w:r>
-              <w:rPr>
-                <w:rFonts w:cs="Arial" w:ascii="Arial Black" w:hAnsi="Arial Black"/>
-                <w:bCs/>
-                <w:sz w:val="22"/>
-                <w:szCs w:val="22"/>
-              </w:rPr>
-            </w:r>
-          </w:p>
-        </w:tc>
-        <w:tc>
-          <w:tcPr>
-            <w:tcW w:w="504" w:type="dxa"/>
-            <w:tcBorders>
-              <w:top w:val="single" w:sz="4" w:space="0" w:color="000000"/>
-              <w:left w:val="single" w:sz="4" w:space="0" w:color="000000"/>
-              <w:bottom w:val="single" w:sz="4" w:space="0" w:color="000000"/>
-              <w:right w:val="single" w:sz="4" w:space="0" w:color="000000"/>
-            </w:tcBorders>
-            <w:vAlign w:val="center"/>
-          </w:tcPr>
-          <w:p>
-            <w:pPr>
-              <w:pStyle w:val="Normal"/>
-              <w:widowControl w:val="false"/>
-              <w:jc w:val="center"/>
-              <w:rPr>
-                <w:rFonts w:ascii="Arial Black" w:hAnsi="Arial Black" w:cs="Arial"/>
-                <w:bCs/>
-                <w:sz w:val="22"/>
-                <w:szCs w:val="22"/>
-              </w:rPr>
-            </w:pPr>
-            <w:r>
-              <w:rPr>
-                <w:rFonts w:cs="Arial" w:ascii="Arial Black" w:hAnsi="Arial Black"/>
-                <w:bCs/>
-                <w:sz w:val="22"/>
-                <w:szCs w:val="22"/>
-              </w:rPr>
-            </w:r>
-          </w:p>
-        </w:tc>
-        <w:tc>
-          <w:tcPr>
-            <w:tcW w:w="503" w:type="dxa"/>
+            <w:tcW w:w="505" w:type="dxa"/>
+            <w:tcBorders>
+              <w:top w:val="single" w:sz="4" w:space="0" w:color="000000"/>
+              <w:left w:val="single" w:sz="4" w:space="0" w:color="000000"/>
+              <w:bottom w:val="single" w:sz="4" w:space="0" w:color="000000"/>
+              <w:right w:val="single" w:sz="4" w:space="0" w:color="000000"/>
+            </w:tcBorders>
+            <w:shd w:color="auto" w:fill="auto" w:val="clear"/>
+            <w:vAlign w:val="center"/>
+          </w:tcPr>
+          <w:p>
+            <w:pPr>
+              <w:pStyle w:val="Normal"/>
+              <w:widowControl w:val="false"/>
+              <w:jc w:val="center"/>
+              <w:rPr>
+                <w:rFonts w:ascii="Arial Black" w:hAnsi="Arial Black" w:cs="Arial"/>
+                <w:bCs/>
+                <w:sz w:val="22"/>
+                <w:szCs w:val="22"/>
+              </w:rPr>
+            </w:pPr>
+            <w:r>
+              <w:rPr>
+                <w:rFonts w:cs="Arial" w:ascii="Arial Black" w:hAnsi="Arial Black"/>
+                <w:bCs/>
+                <w:sz w:val="22"/>
+                <w:szCs w:val="22"/>
+              </w:rPr>
+            </w:r>
+          </w:p>
+        </w:tc>
+        <w:tc>
+          <w:tcPr>
+            <w:tcW w:w="504" w:type="dxa"/>
+            <w:tcBorders>
+              <w:top w:val="single" w:sz="4" w:space="0" w:color="000000"/>
+              <w:left w:val="single" w:sz="4" w:space="0" w:color="000000"/>
+              <w:bottom w:val="single" w:sz="4" w:space="0" w:color="000000"/>
+              <w:right w:val="single" w:sz="4" w:space="0" w:color="000000"/>
+            </w:tcBorders>
+            <w:vAlign w:val="center"/>
+          </w:tcPr>
+          <w:p>
+            <w:pPr>
+              <w:pStyle w:val="Normal"/>
+              <w:widowControl w:val="false"/>
+              <w:jc w:val="center"/>
+              <w:rPr>
+                <w:rFonts w:ascii="Arial Black" w:hAnsi="Arial Black" w:cs="Arial"/>
+                <w:bCs/>
+                <w:sz w:val="22"/>
+                <w:szCs w:val="22"/>
+              </w:rPr>
+            </w:pPr>
+            <w:r>
+              <w:rPr>
+                <w:rFonts w:cs="Arial" w:ascii="Arial Black" w:hAnsi="Arial Black"/>
+                <w:bCs/>
+                <w:sz w:val="22"/>
+                <w:szCs w:val="22"/>
+              </w:rPr>
+            </w:r>
+          </w:p>
+        </w:tc>
+        <w:tc>
+          <w:tcPr>
+            <w:tcW w:w="502" w:type="dxa"/>
             <w:tcBorders>
               <w:top w:val="single" w:sz="4" w:space="0" w:color="000000"/>
               <w:left w:val="single" w:sz="4" w:space="0" w:color="000000"/>
@@ -8779,74 +8762,74 @@
         </w:tc>
         <w:tc>
           <w:tcPr>
-            <w:tcW w:w="504" w:type="dxa"/>
-            <w:tcBorders>
-              <w:top w:val="single" w:sz="4" w:space="0" w:color="000000"/>
-              <w:left w:val="single" w:sz="4" w:space="0" w:color="000000"/>
-              <w:bottom w:val="single" w:sz="4" w:space="0" w:color="000000"/>
-              <w:right w:val="single" w:sz="4" w:space="0" w:color="000000"/>
-            </w:tcBorders>
-            <w:shd w:color="auto" w:fill="auto" w:val="clear"/>
-            <w:vAlign w:val="center"/>
-          </w:tcPr>
-          <w:p>
-            <w:pPr>
-              <w:pStyle w:val="Normal"/>
-              <w:widowControl w:val="false"/>
-              <w:jc w:val="center"/>
-              <w:rPr>
-                <w:rFonts w:ascii="Arial Black" w:hAnsi="Arial Black" w:cs="Arial"/>
-                <w:bCs/>
-                <w:sz w:val="22"/>
-                <w:szCs w:val="22"/>
-              </w:rPr>
-            </w:pPr>
-            <w:r>
-              <w:rPr>
-                <w:rFonts w:cs="Arial" w:ascii="Arial Black" w:hAnsi="Arial Black"/>
-                <w:bCs/>
-                <w:sz w:val="22"/>
-                <w:szCs w:val="22"/>
-              </w:rPr>
-            </w:r>
-          </w:p>
-        </w:tc>
-        <w:tc>
-          <w:tcPr>
-            <w:tcW w:w="504" w:type="dxa"/>
-            <w:tcBorders>
-              <w:top w:val="single" w:sz="4" w:space="0" w:color="000000"/>
-              <w:left w:val="single" w:sz="4" w:space="0" w:color="000000"/>
-              <w:bottom w:val="single" w:sz="4" w:space="0" w:color="000000"/>
-              <w:right w:val="single" w:sz="4" w:space="0" w:color="000000"/>
-            </w:tcBorders>
-            <w:vAlign w:val="center"/>
-          </w:tcPr>
-          <w:p>
-            <w:pPr>
-              <w:pStyle w:val="Normal"/>
-              <w:widowControl w:val="false"/>
-              <w:jc w:val="center"/>
-              <w:rPr>
-                <w:rFonts w:ascii="Arial Black" w:hAnsi="Arial Black" w:cs="Arial"/>
-                <w:bCs/>
-                <w:sz w:val="22"/>
-                <w:szCs w:val="22"/>
-              </w:rPr>
-            </w:pPr>
-            <w:r>
-              <w:rPr>
-                <w:rFonts w:cs="Arial" w:ascii="Arial Black" w:hAnsi="Arial Black"/>
-                <w:bCs/>
-                <w:sz w:val="22"/>
-                <w:szCs w:val="22"/>
-              </w:rPr>
-            </w:r>
-          </w:p>
-        </w:tc>
-        <w:tc>
-          <w:tcPr>
-            <w:tcW w:w="503" w:type="dxa"/>
+            <w:tcW w:w="505" w:type="dxa"/>
+            <w:tcBorders>
+              <w:top w:val="single" w:sz="4" w:space="0" w:color="000000"/>
+              <w:left w:val="single" w:sz="4" w:space="0" w:color="000000"/>
+              <w:bottom w:val="single" w:sz="4" w:space="0" w:color="000000"/>
+              <w:right w:val="single" w:sz="4" w:space="0" w:color="000000"/>
+            </w:tcBorders>
+            <w:shd w:color="auto" w:fill="auto" w:val="clear"/>
+            <w:vAlign w:val="center"/>
+          </w:tcPr>
+          <w:p>
+            <w:pPr>
+              <w:pStyle w:val="Normal"/>
+              <w:widowControl w:val="false"/>
+              <w:jc w:val="center"/>
+              <w:rPr>
+                <w:rFonts w:ascii="Arial Black" w:hAnsi="Arial Black" w:cs="Arial"/>
+                <w:bCs/>
+                <w:sz w:val="22"/>
+                <w:szCs w:val="22"/>
+              </w:rPr>
+            </w:pPr>
+            <w:r>
+              <w:rPr>
+                <w:rFonts w:cs="Arial" w:ascii="Arial Black" w:hAnsi="Arial Black"/>
+                <w:bCs/>
+                <w:sz w:val="22"/>
+                <w:szCs w:val="22"/>
+              </w:rPr>
+            </w:r>
+          </w:p>
+        </w:tc>
+        <w:tc>
+          <w:tcPr>
+            <w:tcW w:w="504" w:type="dxa"/>
+            <w:tcBorders>
+              <w:top w:val="single" w:sz="4" w:space="0" w:color="000000"/>
+              <w:left w:val="single" w:sz="4" w:space="0" w:color="000000"/>
+              <w:bottom w:val="single" w:sz="4" w:space="0" w:color="000000"/>
+              <w:right w:val="single" w:sz="4" w:space="0" w:color="000000"/>
+            </w:tcBorders>
+            <w:vAlign w:val="center"/>
+          </w:tcPr>
+          <w:p>
+            <w:pPr>
+              <w:pStyle w:val="Normal"/>
+              <w:widowControl w:val="false"/>
+              <w:jc w:val="center"/>
+              <w:rPr>
+                <w:rFonts w:ascii="Arial Black" w:hAnsi="Arial Black" w:cs="Arial"/>
+                <w:bCs/>
+                <w:sz w:val="22"/>
+                <w:szCs w:val="22"/>
+              </w:rPr>
+            </w:pPr>
+            <w:r>
+              <w:rPr>
+                <w:rFonts w:cs="Arial" w:ascii="Arial Black" w:hAnsi="Arial Black"/>
+                <w:bCs/>
+                <w:sz w:val="22"/>
+                <w:szCs w:val="22"/>
+              </w:rPr>
+            </w:r>
+          </w:p>
+        </w:tc>
+        <w:tc>
+          <w:tcPr>
+            <w:tcW w:w="502" w:type="dxa"/>
             <w:tcBorders>
               <w:top w:val="single" w:sz="4" w:space="0" w:color="000000"/>
               <w:left w:val="single" w:sz="4" w:space="0" w:color="000000"/>
@@ -9123,74 +9106,74 @@
         </w:tc>
         <w:tc>
           <w:tcPr>
-            <w:tcW w:w="504" w:type="dxa"/>
-            <w:tcBorders>
-              <w:top w:val="single" w:sz="4" w:space="0" w:color="000000"/>
-              <w:left w:val="single" w:sz="4" w:space="0" w:color="000000"/>
-              <w:bottom w:val="single" w:sz="4" w:space="0" w:color="000000"/>
-              <w:right w:val="single" w:sz="4" w:space="0" w:color="000000"/>
-            </w:tcBorders>
-            <w:shd w:color="auto" w:fill="auto" w:val="clear"/>
-            <w:vAlign w:val="center"/>
-          </w:tcPr>
-          <w:p>
-            <w:pPr>
-              <w:pStyle w:val="Normal"/>
-              <w:widowControl w:val="false"/>
-              <w:jc w:val="center"/>
-              <w:rPr>
-                <w:rFonts w:ascii="Arial Black" w:hAnsi="Arial Black" w:cs="Arial"/>
-                <w:bCs/>
-                <w:sz w:val="22"/>
-                <w:szCs w:val="22"/>
-              </w:rPr>
-            </w:pPr>
-            <w:r>
-              <w:rPr>
-                <w:rFonts w:cs="Arial" w:ascii="Arial Black" w:hAnsi="Arial Black"/>
-                <w:bCs/>
-                <w:sz w:val="22"/>
-                <w:szCs w:val="22"/>
-              </w:rPr>
-            </w:r>
-          </w:p>
-        </w:tc>
-        <w:tc>
-          <w:tcPr>
-            <w:tcW w:w="504" w:type="dxa"/>
-            <w:tcBorders>
-              <w:top w:val="single" w:sz="4" w:space="0" w:color="000000"/>
-              <w:left w:val="single" w:sz="4" w:space="0" w:color="000000"/>
-              <w:bottom w:val="single" w:sz="4" w:space="0" w:color="000000"/>
-              <w:right w:val="single" w:sz="4" w:space="0" w:color="000000"/>
-            </w:tcBorders>
-            <w:vAlign w:val="center"/>
-          </w:tcPr>
-          <w:p>
-            <w:pPr>
-              <w:pStyle w:val="Normal"/>
-              <w:widowControl w:val="false"/>
-              <w:jc w:val="center"/>
-              <w:rPr>
-                <w:rFonts w:ascii="Arial Black" w:hAnsi="Arial Black" w:cs="Arial"/>
-                <w:bCs/>
-                <w:sz w:val="22"/>
-                <w:szCs w:val="22"/>
-              </w:rPr>
-            </w:pPr>
-            <w:r>
-              <w:rPr>
-                <w:rFonts w:cs="Arial" w:ascii="Arial Black" w:hAnsi="Arial Black"/>
-                <w:bCs/>
-                <w:sz w:val="22"/>
-                <w:szCs w:val="22"/>
-              </w:rPr>
-            </w:r>
-          </w:p>
-        </w:tc>
-        <w:tc>
-          <w:tcPr>
-            <w:tcW w:w="503" w:type="dxa"/>
+            <w:tcW w:w="505" w:type="dxa"/>
+            <w:tcBorders>
+              <w:top w:val="single" w:sz="4" w:space="0" w:color="000000"/>
+              <w:left w:val="single" w:sz="4" w:space="0" w:color="000000"/>
+              <w:bottom w:val="single" w:sz="4" w:space="0" w:color="000000"/>
+              <w:right w:val="single" w:sz="4" w:space="0" w:color="000000"/>
+            </w:tcBorders>
+            <w:shd w:color="auto" w:fill="auto" w:val="clear"/>
+            <w:vAlign w:val="center"/>
+          </w:tcPr>
+          <w:p>
+            <w:pPr>
+              <w:pStyle w:val="Normal"/>
+              <w:widowControl w:val="false"/>
+              <w:jc w:val="center"/>
+              <w:rPr>
+                <w:rFonts w:ascii="Arial Black" w:hAnsi="Arial Black" w:cs="Arial"/>
+                <w:bCs/>
+                <w:sz w:val="22"/>
+                <w:szCs w:val="22"/>
+              </w:rPr>
+            </w:pPr>
+            <w:r>
+              <w:rPr>
+                <w:rFonts w:cs="Arial" w:ascii="Arial Black" w:hAnsi="Arial Black"/>
+                <w:bCs/>
+                <w:sz w:val="22"/>
+                <w:szCs w:val="22"/>
+              </w:rPr>
+            </w:r>
+          </w:p>
+        </w:tc>
+        <w:tc>
+          <w:tcPr>
+            <w:tcW w:w="504" w:type="dxa"/>
+            <w:tcBorders>
+              <w:top w:val="single" w:sz="4" w:space="0" w:color="000000"/>
+              <w:left w:val="single" w:sz="4" w:space="0" w:color="000000"/>
+              <w:bottom w:val="single" w:sz="4" w:space="0" w:color="000000"/>
+              <w:right w:val="single" w:sz="4" w:space="0" w:color="000000"/>
+            </w:tcBorders>
+            <w:vAlign w:val="center"/>
+          </w:tcPr>
+          <w:p>
+            <w:pPr>
+              <w:pStyle w:val="Normal"/>
+              <w:widowControl w:val="false"/>
+              <w:jc w:val="center"/>
+              <w:rPr>
+                <w:rFonts w:ascii="Arial Black" w:hAnsi="Arial Black" w:cs="Arial"/>
+                <w:bCs/>
+                <w:sz w:val="22"/>
+                <w:szCs w:val="22"/>
+              </w:rPr>
+            </w:pPr>
+            <w:r>
+              <w:rPr>
+                <w:rFonts w:cs="Arial" w:ascii="Arial Black" w:hAnsi="Arial Black"/>
+                <w:bCs/>
+                <w:sz w:val="22"/>
+                <w:szCs w:val="22"/>
+              </w:rPr>
+            </w:r>
+          </w:p>
+        </w:tc>
+        <w:tc>
+          <w:tcPr>
+            <w:tcW w:w="502" w:type="dxa"/>
             <w:tcBorders>
               <w:top w:val="single" w:sz="4" w:space="0" w:color="000000"/>
               <w:left w:val="single" w:sz="4" w:space="0" w:color="000000"/>
@@ -11492,9 +11475,9 @@
         <w:gridCol w:w="504"/>
         <w:gridCol w:w="504"/>
         <w:gridCol w:w="504"/>
+        <w:gridCol w:w="505"/>
         <w:gridCol w:w="504"/>
-        <w:gridCol w:w="504"/>
-        <w:gridCol w:w="503"/>
+        <w:gridCol w:w="502"/>
       </w:tblGrid>
       <w:tr>
         <w:trPr>
@@ -11747,7 +11730,7 @@
         </w:tc>
         <w:tc>
           <w:tcPr>
-            <w:tcW w:w="504" w:type="dxa"/>
+            <w:tcW w:w="505" w:type="dxa"/>
             <w:tcBorders>
               <w:top w:val="single" w:sz="4" w:space="0" w:color="000000"/>
               <w:left w:val="single" w:sz="4" w:space="0" w:color="000000"/>
@@ -11816,7 +11799,7 @@
         </w:tc>
         <w:tc>
           <w:tcPr>
-            <w:tcW w:w="503" w:type="dxa"/>
+            <w:tcW w:w="502" w:type="dxa"/>
             <w:tcBorders>
               <w:top w:val="single" w:sz="4" w:space="0" w:color="000000"/>
               <w:left w:val="single" w:sz="4" w:space="0" w:color="000000"/>
@@ -12100,7 +12083,7 @@
         </w:tc>
         <w:tc>
           <w:tcPr>
-            <w:tcW w:w="504" w:type="dxa"/>
+            <w:tcW w:w="505" w:type="dxa"/>
             <w:tcBorders>
               <w:top w:val="single" w:sz="12" w:space="0" w:color="000000"/>
               <w:left w:val="single" w:sz="4" w:space="0" w:color="000000"/>
@@ -12169,7 +12152,7 @@
         </w:tc>
         <w:tc>
           <w:tcPr>
-            <w:tcW w:w="503" w:type="dxa"/>
+            <w:tcW w:w="502" w:type="dxa"/>
             <w:tcBorders>
               <w:top w:val="single" w:sz="12" w:space="0" w:color="000000"/>
               <w:left w:val="single" w:sz="4" w:space="0" w:color="000000"/>
@@ -12452,7 +12435,7 @@
         </w:tc>
         <w:tc>
           <w:tcPr>
-            <w:tcW w:w="504" w:type="dxa"/>
+            <w:tcW w:w="505" w:type="dxa"/>
             <w:tcBorders>
               <w:top w:val="single" w:sz="4" w:space="0" w:color="000000"/>
               <w:left w:val="single" w:sz="4" w:space="0" w:color="000000"/>
@@ -12521,7 +12504,7 @@
         </w:tc>
         <w:tc>
           <w:tcPr>
-            <w:tcW w:w="503" w:type="dxa"/>
+            <w:tcW w:w="502" w:type="dxa"/>
             <w:tcBorders>
               <w:top w:val="single" w:sz="4" w:space="0" w:color="000000"/>
               <w:left w:val="single" w:sz="4" w:space="0" w:color="000000"/>
@@ -12804,7 +12787,7 @@
         </w:tc>
         <w:tc>
           <w:tcPr>
-            <w:tcW w:w="504" w:type="dxa"/>
+            <w:tcW w:w="505" w:type="dxa"/>
             <w:tcBorders>
               <w:top w:val="single" w:sz="4" w:space="0" w:color="000000"/>
               <w:left w:val="single" w:sz="4" w:space="0" w:color="000000"/>
@@ -12873,7 +12856,7 @@
         </w:tc>
         <w:tc>
           <w:tcPr>
-            <w:tcW w:w="503" w:type="dxa"/>
+            <w:tcW w:w="502" w:type="dxa"/>
             <w:tcBorders>
               <w:top w:val="single" w:sz="4" w:space="0" w:color="000000"/>
               <w:left w:val="single" w:sz="4" w:space="0" w:color="000000"/>
@@ -13156,7 +13139,7 @@
         </w:tc>
         <w:tc>
           <w:tcPr>
-            <w:tcW w:w="504" w:type="dxa"/>
+            <w:tcW w:w="505" w:type="dxa"/>
             <w:tcBorders>
               <w:top w:val="single" w:sz="4" w:space="0" w:color="000000"/>
               <w:left w:val="single" w:sz="4" w:space="0" w:color="000000"/>
@@ -13225,7 +13208,7 @@
         </w:tc>
         <w:tc>
           <w:tcPr>
-            <w:tcW w:w="503" w:type="dxa"/>
+            <w:tcW w:w="502" w:type="dxa"/>
             <w:tcBorders>
               <w:top w:val="single" w:sz="4" w:space="0" w:color="000000"/>
               <w:left w:val="single" w:sz="4" w:space="0" w:color="000000"/>
@@ -13508,7 +13491,7 @@
         </w:tc>
         <w:tc>
           <w:tcPr>
-            <w:tcW w:w="504" w:type="dxa"/>
+            <w:tcW w:w="505" w:type="dxa"/>
             <w:tcBorders>
               <w:top w:val="single" w:sz="4" w:space="0" w:color="000000"/>
               <w:left w:val="single" w:sz="4" w:space="0" w:color="000000"/>
@@ -13577,7 +13560,7 @@
         </w:tc>
         <w:tc>
           <w:tcPr>
-            <w:tcW w:w="503" w:type="dxa"/>
+            <w:tcW w:w="502" w:type="dxa"/>
             <w:tcBorders>
               <w:top w:val="single" w:sz="4" w:space="0" w:color="000000"/>
               <w:left w:val="single" w:sz="4" w:space="0" w:color="000000"/>
@@ -13860,7 +13843,7 @@
         </w:tc>
         <w:tc>
           <w:tcPr>
-            <w:tcW w:w="504" w:type="dxa"/>
+            <w:tcW w:w="505" w:type="dxa"/>
             <w:tcBorders>
               <w:top w:val="single" w:sz="4" w:space="0" w:color="000000"/>
               <w:left w:val="single" w:sz="4" w:space="0" w:color="000000"/>
@@ -13929,7 +13912,7 @@
         </w:tc>
         <w:tc>
           <w:tcPr>
-            <w:tcW w:w="503" w:type="dxa"/>
+            <w:tcW w:w="502" w:type="dxa"/>
             <w:tcBorders>
               <w:top w:val="single" w:sz="4" w:space="0" w:color="000000"/>
               <w:left w:val="single" w:sz="4" w:space="0" w:color="000000"/>
@@ -14212,7 +14195,7 @@
         </w:tc>
         <w:tc>
           <w:tcPr>
-            <w:tcW w:w="504" w:type="dxa"/>
+            <w:tcW w:w="505" w:type="dxa"/>
             <w:tcBorders>
               <w:top w:val="single" w:sz="4" w:space="0" w:color="000000"/>
               <w:left w:val="single" w:sz="4" w:space="0" w:color="000000"/>
@@ -14281,7 +14264,7 @@
         </w:tc>
         <w:tc>
           <w:tcPr>
-            <w:tcW w:w="503" w:type="dxa"/>
+            <w:tcW w:w="502" w:type="dxa"/>
             <w:tcBorders>
               <w:top w:val="single" w:sz="4" w:space="0" w:color="000000"/>
               <w:left w:val="single" w:sz="4" w:space="0" w:color="000000"/>
@@ -14564,7 +14547,7 @@
         </w:tc>
         <w:tc>
           <w:tcPr>
-            <w:tcW w:w="504" w:type="dxa"/>
+            <w:tcW w:w="505" w:type="dxa"/>
             <w:tcBorders>
               <w:top w:val="single" w:sz="4" w:space="0" w:color="000000"/>
               <w:left w:val="single" w:sz="4" w:space="0" w:color="000000"/>
@@ -14633,7 +14616,7 @@
         </w:tc>
         <w:tc>
           <w:tcPr>
-            <w:tcW w:w="503" w:type="dxa"/>
+            <w:tcW w:w="502" w:type="dxa"/>
             <w:tcBorders>
               <w:top w:val="single" w:sz="4" w:space="0" w:color="000000"/>
               <w:left w:val="single" w:sz="4" w:space="0" w:color="000000"/>
@@ -14916,7 +14899,7 @@
         </w:tc>
         <w:tc>
           <w:tcPr>
-            <w:tcW w:w="504" w:type="dxa"/>
+            <w:tcW w:w="505" w:type="dxa"/>
             <w:tcBorders>
               <w:top w:val="single" w:sz="4" w:space="0" w:color="000000"/>
               <w:left w:val="single" w:sz="4" w:space="0" w:color="000000"/>
@@ -14985,7 +14968,7 @@
         </w:tc>
         <w:tc>
           <w:tcPr>
-            <w:tcW w:w="503" w:type="dxa"/>
+            <w:tcW w:w="502" w:type="dxa"/>
             <w:tcBorders>
               <w:top w:val="single" w:sz="4" w:space="0" w:color="000000"/>
               <w:left w:val="single" w:sz="4" w:space="0" w:color="000000"/>
@@ -16702,15 +16685,12 @@
           </w:tcPr>
           <w:p>
             <w:pPr>
-              <w:pStyle w:val="Normal"/>
-              <w:widowControl w:val="false"/>
+              <w:pStyle w:val="TableContents"/>
               <w:jc w:val="center"/>
               <w:rPr>
                 <w:rFonts w:ascii="Comic Sans MS" w:hAnsi="Comic Sans MS"/>
                 <w:b/>
-                <w:b/>
                 <w:sz w:val="28"/>
-                <w:szCs w:val="28"/>
               </w:rPr>
             </w:pPr>
             <w:r>
@@ -16718,7 +16698,6 @@
                 <w:rFonts w:ascii="Comic Sans MS" w:hAnsi="Comic Sans MS"/>
                 <w:b/>
                 <w:sz w:val="28"/>
-                <w:szCs w:val="28"/>
               </w:rPr>
               <w:t>R</w:t>
             </w:r>
@@ -16738,15 +16717,12 @@
           </w:tcPr>
           <w:p>
             <w:pPr>
-              <w:pStyle w:val="Normal"/>
-              <w:widowControl w:val="false"/>
+              <w:pStyle w:val="TableContents"/>
               <w:jc w:val="center"/>
               <w:rPr>
                 <w:rFonts w:ascii="Comic Sans MS" w:hAnsi="Comic Sans MS"/>
                 <w:b/>
-                <w:b/>
                 <w:sz w:val="28"/>
-                <w:szCs w:val="28"/>
               </w:rPr>
             </w:pPr>
             <w:r>
@@ -16754,7 +16730,6 @@
                 <w:rFonts w:ascii="Comic Sans MS" w:hAnsi="Comic Sans MS"/>
                 <w:b/>
                 <w:sz w:val="28"/>
-                <w:szCs w:val="28"/>
               </w:rPr>
               <w:t>R</w:t>
             </w:r>
@@ -16774,15 +16749,12 @@
           </w:tcPr>
           <w:p>
             <w:pPr>
-              <w:pStyle w:val="Normal"/>
-              <w:widowControl w:val="false"/>
+              <w:pStyle w:val="TableContents"/>
               <w:jc w:val="center"/>
               <w:rPr>
                 <w:rFonts w:ascii="Comic Sans MS" w:hAnsi="Comic Sans MS"/>
                 <w:b/>
-                <w:b/>
                 <w:sz w:val="28"/>
-                <w:szCs w:val="28"/>
               </w:rPr>
             </w:pPr>
             <w:r>
@@ -16790,7 +16762,38 @@
                 <w:rFonts w:ascii="Comic Sans MS" w:hAnsi="Comic Sans MS"/>
                 <w:b/>
                 <w:sz w:val="28"/>
-                <w:szCs w:val="28"/>
+              </w:rPr>
+              <w:t>G</w:t>
+            </w:r>
+          </w:p>
+        </w:tc>
+        <w:tc>
+          <w:tcPr>
+            <w:tcW w:w="503" w:type="dxa"/>
+            <w:tcBorders>
+              <w:top w:val="single" w:sz="4" w:space="0" w:color="000000"/>
+              <w:left w:val="single" w:sz="4" w:space="0" w:color="000000"/>
+              <w:bottom w:val="single" w:sz="4" w:space="0" w:color="000000"/>
+              <w:right w:val="single" w:sz="4" w:space="0" w:color="000000"/>
+            </w:tcBorders>
+            <w:shd w:color="auto" w:fill="auto" w:val="clear"/>
+            <w:vAlign w:val="center"/>
+          </w:tcPr>
+          <w:p>
+            <w:pPr>
+              <w:pStyle w:val="TableContents"/>
+              <w:jc w:val="center"/>
+              <w:rPr>
+                <w:rFonts w:ascii="Comic Sans MS" w:hAnsi="Comic Sans MS"/>
+                <w:b/>
+                <w:sz w:val="28"/>
+              </w:rPr>
+            </w:pPr>
+            <w:r>
+              <w:rPr>
+                <w:rFonts w:ascii="Comic Sans MS" w:hAnsi="Comic Sans MS"/>
+                <w:b/>
+                <w:sz w:val="28"/>
               </w:rPr>
               <w:t>B</w:t>
             </w:r>
@@ -16798,6 +16801,70 @@
         </w:tc>
         <w:tc>
           <w:tcPr>
+            <w:tcW w:w="504" w:type="dxa"/>
+            <w:tcBorders>
+              <w:top w:val="single" w:sz="4" w:space="0" w:color="000000"/>
+              <w:left w:val="single" w:sz="4" w:space="0" w:color="000000"/>
+              <w:bottom w:val="single" w:sz="4" w:space="0" w:color="000000"/>
+              <w:right w:val="single" w:sz="4" w:space="0" w:color="000000"/>
+            </w:tcBorders>
+            <w:shd w:color="auto" w:fill="auto" w:val="clear"/>
+            <w:vAlign w:val="center"/>
+          </w:tcPr>
+          <w:p>
+            <w:pPr>
+              <w:pStyle w:val="TableContents"/>
+              <w:jc w:val="center"/>
+              <w:rPr>
+                <w:rFonts w:ascii="Comic Sans MS" w:hAnsi="Comic Sans MS"/>
+                <w:b/>
+                <w:sz w:val="28"/>
+              </w:rPr>
+            </w:pPr>
+            <w:r>
+              <w:rPr>
+                <w:rFonts w:ascii="Comic Sans MS" w:hAnsi="Comic Sans MS"/>
+                <w:b/>
+                <w:sz w:val="28"/>
+              </w:rPr>
+              <w:t>R</w:t>
+            </w:r>
+          </w:p>
+        </w:tc>
+        <w:tc>
+          <w:tcPr>
+            <w:tcW w:w="505" w:type="dxa"/>
+            <w:tcBorders>
+              <w:top w:val="single" w:sz="4" w:space="0" w:color="000000"/>
+              <w:left w:val="single" w:sz="4" w:space="0" w:color="000000"/>
+              <w:bottom w:val="single" w:sz="4" w:space="0" w:color="000000"/>
+              <w:right w:val="single" w:sz="4" w:space="0" w:color="000000"/>
+            </w:tcBorders>
+            <w:shd w:color="auto" w:fill="auto" w:val="clear"/>
+            <w:vAlign w:val="center"/>
+          </w:tcPr>
+          <w:p>
+            <w:pPr>
+              <w:pStyle w:val="TableContents"/>
+              <w:jc w:val="center"/>
+              <w:rPr>
+                <w:rFonts w:ascii="Comic Sans MS" w:hAnsi="Comic Sans MS"/>
+                <w:b/>
+                <w:sz w:val="28"/>
+              </w:rPr>
+            </w:pPr>
+            <w:r>
+              <w:rPr>
+                <w:rFonts w:ascii="Comic Sans MS" w:hAnsi="Comic Sans MS"/>
+                <w:b/>
+                <w:sz w:val="28"/>
+              </w:rPr>
+              <w:t>G</w:t>
+            </w:r>
+          </w:p>
+        </w:tc>
+        <w:tc>
+          <w:tcPr>
             <w:tcW w:w="503" w:type="dxa"/>
             <w:tcBorders>
               <w:top w:val="single" w:sz="4" w:space="0" w:color="000000"/>
@@ -16810,15 +16877,12 @@
           </w:tcPr>
           <w:p>
             <w:pPr>
-              <w:pStyle w:val="Normal"/>
-              <w:widowControl w:val="false"/>
+              <w:pStyle w:val="TableContents"/>
               <w:jc w:val="center"/>
               <w:rPr>
                 <w:rFonts w:ascii="Comic Sans MS" w:hAnsi="Comic Sans MS"/>
                 <w:b/>
-                <w:b/>
                 <w:sz w:val="28"/>
-                <w:szCs w:val="28"/>
               </w:rPr>
             </w:pPr>
             <w:r>
@@ -16826,7 +16890,37 @@
                 <w:rFonts w:ascii="Comic Sans MS" w:hAnsi="Comic Sans MS"/>
                 <w:b/>
                 <w:sz w:val="28"/>
-                <w:szCs w:val="28"/>
+              </w:rPr>
+              <w:t>Y</w:t>
+            </w:r>
+          </w:p>
+        </w:tc>
+        <w:tc>
+          <w:tcPr>
+            <w:tcW w:w="505" w:type="dxa"/>
+            <w:tcBorders>
+              <w:top w:val="single" w:sz="4" w:space="0" w:color="000000"/>
+              <w:left w:val="single" w:sz="4" w:space="0" w:color="000000"/>
+              <w:bottom w:val="single" w:sz="4" w:space="0" w:color="000000"/>
+              <w:right w:val="single" w:sz="4" w:space="0" w:color="000000"/>
+            </w:tcBorders>
+            <w:vAlign w:val="center"/>
+          </w:tcPr>
+          <w:p>
+            <w:pPr>
+              <w:pStyle w:val="TableContents"/>
+              <w:jc w:val="center"/>
+              <w:rPr>
+                <w:rFonts w:ascii="Comic Sans MS" w:hAnsi="Comic Sans MS"/>
+                <w:b/>
+                <w:sz w:val="28"/>
+              </w:rPr>
+            </w:pPr>
+            <w:r>
+              <w:rPr>
+                <w:rFonts w:ascii="Comic Sans MS" w:hAnsi="Comic Sans MS"/>
+                <w:b/>
+                <w:sz w:val="28"/>
               </w:rPr>
               <w:t>B</w:t>
             </w:r>
@@ -16834,27 +16928,23 @@
         </w:tc>
         <w:tc>
           <w:tcPr>
-            <w:tcW w:w="504" w:type="dxa"/>
-            <w:tcBorders>
-              <w:top w:val="single" w:sz="4" w:space="0" w:color="000000"/>
-              <w:left w:val="single" w:sz="4" w:space="0" w:color="000000"/>
-              <w:bottom w:val="single" w:sz="4" w:space="0" w:color="000000"/>
-              <w:right w:val="single" w:sz="4" w:space="0" w:color="000000"/>
-            </w:tcBorders>
-            <w:shd w:color="auto" w:fill="auto" w:val="clear"/>
-            <w:vAlign w:val="center"/>
-          </w:tcPr>
-          <w:p>
-            <w:pPr>
-              <w:pStyle w:val="Normal"/>
-              <w:widowControl w:val="false"/>
+            <w:tcW w:w="503" w:type="dxa"/>
+            <w:tcBorders>
+              <w:top w:val="single" w:sz="4" w:space="0" w:color="000000"/>
+              <w:left w:val="single" w:sz="4" w:space="0" w:color="000000"/>
+              <w:bottom w:val="single" w:sz="4" w:space="0" w:color="000000"/>
+              <w:right w:val="single" w:sz="4" w:space="0" w:color="000000"/>
+            </w:tcBorders>
+            <w:vAlign w:val="center"/>
+          </w:tcPr>
+          <w:p>
+            <w:pPr>
+              <w:pStyle w:val="TableContents"/>
               <w:jc w:val="center"/>
               <w:rPr>
                 <w:rFonts w:ascii="Comic Sans MS" w:hAnsi="Comic Sans MS"/>
                 <w:b/>
-                <w:b/>
                 <w:sz w:val="28"/>
-                <w:szCs w:val="28"/>
               </w:rPr>
             </w:pPr>
             <w:r>
@@ -16862,149 +16952,6 @@
                 <w:rFonts w:ascii="Comic Sans MS" w:hAnsi="Comic Sans MS"/>
                 <w:b/>
                 <w:sz w:val="28"/>
-                <w:szCs w:val="28"/>
-              </w:rPr>
-              <w:t>B</w:t>
-            </w:r>
-          </w:p>
-        </w:tc>
-        <w:tc>
-          <w:tcPr>
-            <w:tcW w:w="505" w:type="dxa"/>
-            <w:tcBorders>
-              <w:top w:val="single" w:sz="4" w:space="0" w:color="000000"/>
-              <w:left w:val="single" w:sz="4" w:space="0" w:color="000000"/>
-              <w:bottom w:val="single" w:sz="4" w:space="0" w:color="000000"/>
-              <w:right w:val="single" w:sz="4" w:space="0" w:color="000000"/>
-            </w:tcBorders>
-            <w:shd w:color="auto" w:fill="auto" w:val="clear"/>
-            <w:vAlign w:val="center"/>
-          </w:tcPr>
-          <w:p>
-            <w:pPr>
-              <w:pStyle w:val="Normal"/>
-              <w:widowControl w:val="false"/>
-              <w:jc w:val="center"/>
-              <w:rPr>
-                <w:rFonts w:ascii="Comic Sans MS" w:hAnsi="Comic Sans MS"/>
-                <w:b/>
-                <w:b/>
-                <w:sz w:val="28"/>
-                <w:szCs w:val="28"/>
-              </w:rPr>
-            </w:pPr>
-            <w:r>
-              <w:rPr>
-                <w:rFonts w:ascii="Comic Sans MS" w:hAnsi="Comic Sans MS"/>
-                <w:b/>
-                <w:sz w:val="28"/>
-                <w:szCs w:val="28"/>
-              </w:rPr>
-              <w:t>G</w:t>
-            </w:r>
-          </w:p>
-        </w:tc>
-        <w:tc>
-          <w:tcPr>
-            <w:tcW w:w="503" w:type="dxa"/>
-            <w:tcBorders>
-              <w:top w:val="single" w:sz="4" w:space="0" w:color="000000"/>
-              <w:left w:val="single" w:sz="4" w:space="0" w:color="000000"/>
-              <w:bottom w:val="single" w:sz="4" w:space="0" w:color="000000"/>
-              <w:right w:val="single" w:sz="4" w:space="0" w:color="000000"/>
-            </w:tcBorders>
-            <w:shd w:color="auto" w:fill="auto" w:val="clear"/>
-            <w:vAlign w:val="center"/>
-          </w:tcPr>
-          <w:p>
-            <w:pPr>
-              <w:pStyle w:val="Normal"/>
-              <w:widowControl w:val="false"/>
-              <w:jc w:val="center"/>
-              <w:rPr>
-                <w:rFonts w:ascii="Comic Sans MS" w:hAnsi="Comic Sans MS"/>
-                <w:b/>
-                <w:b/>
-                <w:sz w:val="28"/>
-                <w:szCs w:val="28"/>
-              </w:rPr>
-            </w:pPr>
-            <w:r>
-              <w:rPr>
-                <w:rFonts w:ascii="Comic Sans MS" w:hAnsi="Comic Sans MS"/>
-                <w:b/>
-                <w:sz w:val="28"/>
-                <w:szCs w:val="28"/>
-              </w:rPr>
-              <w:t>R</w:t>
-            </w:r>
-          </w:p>
-        </w:tc>
-        <w:tc>
-          <w:tcPr>
-            <w:tcW w:w="505" w:type="dxa"/>
-            <w:tcBorders>
-              <w:top w:val="single" w:sz="4" w:space="0" w:color="000000"/>
-              <w:left w:val="single" w:sz="4" w:space="0" w:color="000000"/>
-              <w:bottom w:val="single" w:sz="4" w:space="0" w:color="000000"/>
-              <w:right w:val="single" w:sz="4" w:space="0" w:color="000000"/>
-            </w:tcBorders>
-            <w:vAlign w:val="center"/>
-          </w:tcPr>
-          <w:p>
-            <w:pPr>
-              <w:pStyle w:val="Normal"/>
-              <w:widowControl w:val="false"/>
-              <w:jc w:val="center"/>
-              <w:rPr>
-                <w:rFonts w:ascii="Comic Sans MS" w:hAnsi="Comic Sans MS"/>
-                <w:b/>
-                <w:b/>
-                <w:sz w:val="28"/>
-                <w:szCs w:val="28"/>
-              </w:rPr>
-            </w:pPr>
-            <w:r>
-              <w:rPr>
-                <w:rFonts w:ascii="Comic Sans MS" w:hAnsi="Comic Sans MS"/>
-                <w:b/>
-                <w:sz w:val="28"/>
-                <w:szCs w:val="28"/>
-              </w:rPr>
-              <w:t>Y</w:t>
-            </w:r>
-          </w:p>
-        </w:tc>
-        <w:tc>
-          <w:tcPr>
-            <w:tcW w:w="503" w:type="dxa"/>
-            <w:tcBorders>
-              <w:top w:val="single" w:sz="4" w:space="0" w:color="000000"/>
-              <w:left w:val="single" w:sz="4" w:space="0" w:color="000000"/>
-              <w:bottom w:val="single" w:sz="4" w:space="0" w:color="000000"/>
-              <w:right w:val="single" w:sz="4" w:space="0" w:color="000000"/>
-            </w:tcBorders>
-            <w:vAlign w:val="center"/>
-          </w:tcPr>
-          <w:p>
-            <w:pPr>
-              <w:pStyle w:val="Normal"/>
-              <w:widowControl w:val="false"/>
-              <w:jc w:val="center"/>
-              <w:rPr>
-                <w:rFonts w:ascii="Comic Sans MS" w:hAnsi="Comic Sans MS"/>
-                <w:b/>
-                <w:b/>
-                <w:sz w:val="28"/>
-                <w:szCs w:val="28"/>
-              </w:rPr>
-            </w:pPr>
-            <w:r>
-              <w:rPr>
-                <w:rFonts w:ascii="Comic Sans MS" w:hAnsi="Comic Sans MS"/>
-                <w:b/>
-                <w:sz w:val="28"/>
-                <w:szCs w:val="28"/>
               </w:rPr>
               <w:t>R</w:t>
             </w:r>
@@ -17197,16 +17144,7 @@
           <w:sz w:val="22"/>
           <w:szCs w:val="22"/>
         </w:rPr>
-        <w:t>No three color</w:t>
-      </w:r>
-      <w:r>
-        <w:rPr>
-          <w:rFonts w:ascii="Calibri" w:hAnsi="Calibri"/>
-          <w:color w:val="000000"/>
-          <w:sz w:val="22"/>
-          <w:szCs w:val="22"/>
-        </w:rPr>
-        <w:t xml:space="preserve"> </w:t>
+        <w:t xml:space="preserve">No three color </w:t>
       </w:r>
     </w:p>
     <w:tbl>
@@ -18085,7 +18023,12 @@
         </w:rPr>
       </w:pPr>
       <w:r>
-        <w:rPr/>
+        <w:rPr>
+          <w:rFonts w:ascii="Calibri" w:hAnsi="Calibri"/>
+          <w:color w:val="000000"/>
+          <w:sz w:val="22"/>
+          <w:szCs w:val="22"/>
+        </w:rPr>
       </w:r>
     </w:p>
     <w:p>
@@ -25220,9 +25163,9 @@
         <w:gridCol w:w="504"/>
         <w:gridCol w:w="504"/>
         <w:gridCol w:w="504"/>
-        <w:gridCol w:w="505"/>
+        <w:gridCol w:w="506"/>
         <w:gridCol w:w="504"/>
-        <w:gridCol w:w="504"/>
+        <w:gridCol w:w="503"/>
         <w:gridCol w:w="504"/>
         <w:gridCol w:w="503"/>
       </w:tblGrid>
@@ -25535,7 +25478,7 @@
         </w:tc>
         <w:tc>
           <w:tcPr>
-            <w:tcW w:w="505" w:type="dxa"/>
+            <w:tcW w:w="506" w:type="dxa"/>
             <w:tcBorders>
               <w:top w:val="single" w:sz="4" w:space="0" w:color="000000"/>
               <w:left w:val="single" w:sz="4" w:space="0" w:color="000000"/>
@@ -25603,7 +25546,7 @@
         </w:tc>
         <w:tc>
           <w:tcPr>
-            <w:tcW w:w="504" w:type="dxa"/>
+            <w:tcW w:w="503" w:type="dxa"/>
             <w:tcBorders>
               <w:top w:val="single" w:sz="4" w:space="0" w:color="000000"/>
               <w:left w:val="single" w:sz="4" w:space="0" w:color="000000"/>
@@ -25755,10 +25698,12 @@
           <w:p>
             <w:pPr>
               <w:pStyle w:val="TableContents"/>
+              <w:widowControl w:val="false"/>
               <w:jc w:val="center"/>
               <w:rPr>
                 <w:rFonts w:ascii="Comic Sans MS" w:hAnsi="Comic Sans MS"/>
                 <w:b/>
+                <w:b/>
                 <w:sz w:val="28"/>
               </w:rPr>
             </w:pPr>
@@ -25786,10 +25731,12 @@
           <w:p>
             <w:pPr>
               <w:pStyle w:val="TableContents"/>
+              <w:widowControl w:val="false"/>
               <w:jc w:val="center"/>
               <w:rPr>
                 <w:rFonts w:ascii="Comic Sans MS" w:hAnsi="Comic Sans MS"/>
                 <w:b/>
+                <w:b/>
                 <w:sz w:val="28"/>
               </w:rPr>
             </w:pPr>
@@ -25817,10 +25764,12 @@
           <w:p>
             <w:pPr>
               <w:pStyle w:val="TableContents"/>
+              <w:widowControl w:val="false"/>
               <w:jc w:val="center"/>
               <w:rPr>
                 <w:rFonts w:ascii="Comic Sans MS" w:hAnsi="Comic Sans MS"/>
                 <w:b/>
+                <w:b/>
                 <w:sz w:val="28"/>
               </w:rPr>
             </w:pPr>
@@ -25848,10 +25797,12 @@
           <w:p>
             <w:pPr>
               <w:pStyle w:val="TableContents"/>
+              <w:widowControl w:val="false"/>
               <w:jc w:val="center"/>
               <w:rPr>
                 <w:rFonts w:ascii="Comic Sans MS" w:hAnsi="Comic Sans MS"/>
                 <w:b/>
+                <w:b/>
                 <w:sz w:val="28"/>
               </w:rPr>
             </w:pPr>
@@ -25879,10 +25830,12 @@
           <w:p>
             <w:pPr>
               <w:pStyle w:val="TableContents"/>
+              <w:widowControl w:val="false"/>
               <w:jc w:val="center"/>
               <w:rPr>
                 <w:rFonts w:ascii="Comic Sans MS" w:hAnsi="Comic Sans MS"/>
                 <w:b/>
+                <w:b/>
                 <w:sz w:val="28"/>
               </w:rPr>
             </w:pPr>
@@ -25910,10 +25863,12 @@
           <w:p>
             <w:pPr>
               <w:pStyle w:val="TableContents"/>
+              <w:widowControl w:val="false"/>
               <w:jc w:val="center"/>
               <w:rPr>
                 <w:rFonts w:ascii="Comic Sans MS" w:hAnsi="Comic Sans MS"/>
                 <w:b/>
+                <w:b/>
                 <w:sz w:val="28"/>
               </w:rPr>
             </w:pPr>
@@ -25941,10 +25896,12 @@
           <w:p>
             <w:pPr>
               <w:pStyle w:val="TableContents"/>
+              <w:widowControl w:val="false"/>
               <w:jc w:val="center"/>
               <w:rPr>
                 <w:rFonts w:ascii="Comic Sans MS" w:hAnsi="Comic Sans MS"/>
                 <w:b/>
+                <w:b/>
                 <w:sz w:val="28"/>
               </w:rPr>
             </w:pPr>
@@ -25960,7 +25917,7 @@
         </w:tc>
         <w:tc>
           <w:tcPr>
-            <w:tcW w:w="505" w:type="dxa"/>
+            <w:tcW w:w="506" w:type="dxa"/>
             <w:tcBorders>
               <w:top w:val="single" w:sz="4" w:space="0" w:color="000000"/>
               <w:left w:val="single" w:sz="4" w:space="0" w:color="000000"/>
@@ -25971,10 +25928,12 @@
           <w:p>
             <w:pPr>
               <w:pStyle w:val="TableContents"/>
+              <w:widowControl w:val="false"/>
               <w:jc w:val="center"/>
               <w:rPr>
                 <w:rFonts w:ascii="Comic Sans MS" w:hAnsi="Comic Sans MS"/>
                 <w:b/>
+                <w:b/>
                 <w:sz w:val="28"/>
               </w:rPr>
             </w:pPr>
@@ -26001,10 +25960,12 @@
           <w:p>
             <w:pPr>
               <w:pStyle w:val="TableContents"/>
+              <w:widowControl w:val="false"/>
               <w:jc w:val="center"/>
               <w:rPr>
                 <w:rFonts w:ascii="Comic Sans MS" w:hAnsi="Comic Sans MS"/>
                 <w:b/>
+                <w:b/>
                 <w:sz w:val="28"/>
               </w:rPr>
             </w:pPr>
@@ -26020,7 +25981,7 @@
         </w:tc>
         <w:tc>
           <w:tcPr>
-            <w:tcW w:w="504" w:type="dxa"/>
+            <w:tcW w:w="503" w:type="dxa"/>
             <w:tcBorders>
               <w:top w:val="single" w:sz="4" w:space="0" w:color="000000"/>
               <w:left w:val="single" w:sz="4" w:space="0" w:color="000000"/>
@@ -26031,10 +25992,12 @@
           <w:p>
             <w:pPr>
               <w:pStyle w:val="TableContents"/>
+              <w:widowControl w:val="false"/>
               <w:jc w:val="center"/>
               <w:rPr>
                 <w:rFonts w:ascii="Comic Sans MS" w:hAnsi="Comic Sans MS"/>
                 <w:b/>
+                <w:b/>
                 <w:sz w:val="28"/>
               </w:rPr>
             </w:pPr>
@@ -26061,10 +26024,12 @@
           <w:p>
             <w:pPr>
               <w:pStyle w:val="TableContents"/>
+              <w:widowControl w:val="false"/>
               <w:jc w:val="center"/>
               <w:rPr>
                 <w:rFonts w:ascii="Comic Sans MS" w:hAnsi="Comic Sans MS"/>
                 <w:b/>
+                <w:b/>
                 <w:sz w:val="28"/>
               </w:rPr>
             </w:pPr>
@@ -26092,9 +26057,11 @@
           <w:p>
             <w:pPr>
               <w:pStyle w:val="TableContents"/>
+              <w:widowControl w:val="false"/>
               <w:jc w:val="center"/>
               <w:rPr>
                 <w:rFonts w:ascii="Comic Sans MS" w:hAnsi="Comic Sans MS"/>
+                <w:b/>
                 <w:b/>
                 <w:sz w:val="28"/>
               </w:rPr>
@@ -26896,10 +26863,12 @@
           <w:p>
             <w:pPr>
               <w:pStyle w:val="TableContents"/>
+              <w:widowControl w:val="false"/>
               <w:jc w:val="center"/>
               <w:rPr>
                 <w:rFonts w:ascii="Comic Sans MS" w:hAnsi="Comic Sans MS"/>
                 <w:b/>
+                <w:b/>
                 <w:sz w:val="28"/>
               </w:rPr>
             </w:pPr>
@@ -26927,10 +26896,12 @@
           <w:p>
             <w:pPr>
               <w:pStyle w:val="TableContents"/>
+              <w:widowControl w:val="false"/>
               <w:jc w:val="center"/>
               <w:rPr>
                 <w:rFonts w:ascii="Comic Sans MS" w:hAnsi="Comic Sans MS"/>
                 <w:b/>
+                <w:b/>
                 <w:sz w:val="28"/>
               </w:rPr>
             </w:pPr>
@@ -26958,10 +26929,12 @@
           <w:p>
             <w:pPr>
               <w:pStyle w:val="TableContents"/>
+              <w:widowControl w:val="false"/>
               <w:jc w:val="center"/>
               <w:rPr>
                 <w:rFonts w:ascii="Comic Sans MS" w:hAnsi="Comic Sans MS"/>
                 <w:b/>
+                <w:b/>
                 <w:sz w:val="28"/>
               </w:rPr>
             </w:pPr>
@@ -26989,10 +26962,12 @@
           <w:p>
             <w:pPr>
               <w:pStyle w:val="TableContents"/>
+              <w:widowControl w:val="false"/>
               <w:jc w:val="center"/>
               <w:rPr>
                 <w:rFonts w:ascii="Comic Sans MS" w:hAnsi="Comic Sans MS"/>
                 <w:b/>
+                <w:b/>
                 <w:sz w:val="28"/>
               </w:rPr>
             </w:pPr>
@@ -27020,10 +26995,12 @@
           <w:p>
             <w:pPr>
               <w:pStyle w:val="TableContents"/>
+              <w:widowControl w:val="false"/>
               <w:jc w:val="center"/>
               <w:rPr>
                 <w:rFonts w:ascii="Comic Sans MS" w:hAnsi="Comic Sans MS"/>
                 <w:b/>
+                <w:b/>
                 <w:sz w:val="28"/>
               </w:rPr>
             </w:pPr>
@@ -27051,10 +27028,12 @@
           <w:p>
             <w:pPr>
               <w:pStyle w:val="TableContents"/>
+              <w:widowControl w:val="false"/>
               <w:jc w:val="center"/>
               <w:rPr>
                 <w:rFonts w:ascii="Comic Sans MS" w:hAnsi="Comic Sans MS"/>
                 <w:b/>
+                <w:b/>
                 <w:sz w:val="28"/>
               </w:rPr>
             </w:pPr>
@@ -27082,10 +27061,12 @@
           <w:p>
             <w:pPr>
               <w:pStyle w:val="TableContents"/>
+              <w:widowControl w:val="false"/>
               <w:jc w:val="center"/>
               <w:rPr>
                 <w:rFonts w:ascii="Comic Sans MS" w:hAnsi="Comic Sans MS"/>
                 <w:b/>
+                <w:b/>
                 <w:sz w:val="28"/>
               </w:rPr>
             </w:pPr>
@@ -27112,10 +27093,12 @@
           <w:p>
             <w:pPr>
               <w:pStyle w:val="TableContents"/>
+              <w:widowControl w:val="false"/>
               <w:jc w:val="center"/>
               <w:rPr>
                 <w:rFonts w:ascii="Comic Sans MS" w:hAnsi="Comic Sans MS"/>
                 <w:b/>
+                <w:b/>
                 <w:sz w:val="28"/>
               </w:rPr>
             </w:pPr>
@@ -27142,10 +27125,12 @@
           <w:p>
             <w:pPr>
               <w:pStyle w:val="TableContents"/>
+              <w:widowControl w:val="false"/>
               <w:jc w:val="center"/>
               <w:rPr>
                 <w:rFonts w:ascii="Comic Sans MS" w:hAnsi="Comic Sans MS"/>
                 <w:b/>
+                <w:b/>
                 <w:sz w:val="28"/>
               </w:rPr>
             </w:pPr>
@@ -27172,10 +27157,12 @@
           <w:p>
             <w:pPr>
               <w:pStyle w:val="TableContents"/>
+              <w:widowControl w:val="false"/>
               <w:jc w:val="center"/>
               <w:rPr>
                 <w:rFonts w:ascii="Comic Sans MS" w:hAnsi="Comic Sans MS"/>
                 <w:b/>
+                <w:b/>
                 <w:sz w:val="28"/>
               </w:rPr>
             </w:pPr>
@@ -27202,10 +27189,12 @@
           <w:p>
             <w:pPr>
               <w:pStyle w:val="TableContents"/>
+              <w:widowControl w:val="false"/>
               <w:jc w:val="center"/>
               <w:rPr>
                 <w:rFonts w:ascii="Comic Sans MS" w:hAnsi="Comic Sans MS"/>
                 <w:b/>
+                <w:b/>
                 <w:sz w:val="28"/>
               </w:rPr>
             </w:pPr>
@@ -27233,9 +27222,11 @@
           <w:p>
             <w:pPr>
               <w:pStyle w:val="TableContents"/>
+              <w:widowControl w:val="false"/>
               <w:jc w:val="center"/>
               <w:rPr>
                 <w:rFonts w:ascii="Comic Sans MS" w:hAnsi="Comic Sans MS"/>
+                <w:b/>
                 <w:b/>
                 <w:sz w:val="28"/>
               </w:rPr>
@@ -27409,9 +27400,9 @@
         <w:gridCol w:w="504"/>
         <w:gridCol w:w="504"/>
         <w:gridCol w:w="505"/>
+        <w:gridCol w:w="505"/>
         <w:gridCol w:w="504"/>
-        <w:gridCol w:w="504"/>
-        <w:gridCol w:w="504"/>
+        <w:gridCol w:w="503"/>
         <w:gridCol w:w="503"/>
       </w:tblGrid>
       <w:tr>
@@ -27757,7 +27748,7 @@
         </w:tc>
         <w:tc>
           <w:tcPr>
-            <w:tcW w:w="504" w:type="dxa"/>
+            <w:tcW w:w="505" w:type="dxa"/>
             <w:tcBorders>
               <w:top w:val="single" w:sz="4" w:space="0" w:color="000000"/>
               <w:left w:val="single" w:sz="4" w:space="0" w:color="000000"/>
@@ -27825,7 +27816,7 @@
         </w:tc>
         <w:tc>
           <w:tcPr>
-            <w:tcW w:w="504" w:type="dxa"/>
+            <w:tcW w:w="503" w:type="dxa"/>
             <w:tcBorders>
               <w:top w:val="single" w:sz="4" w:space="0" w:color="000000"/>
               <w:left w:val="single" w:sz="4" w:space="0" w:color="000000"/>
@@ -28222,7 +28213,7 @@
         </w:tc>
         <w:tc>
           <w:tcPr>
-            <w:tcW w:w="504" w:type="dxa"/>
+            <w:tcW w:w="505" w:type="dxa"/>
             <w:tcBorders>
               <w:top w:val="single" w:sz="4" w:space="0" w:color="000000"/>
               <w:left w:val="single" w:sz="4" w:space="0" w:color="000000"/>
@@ -28288,7 +28279,7 @@
         </w:tc>
         <w:tc>
           <w:tcPr>
-            <w:tcW w:w="504" w:type="dxa"/>
+            <w:tcW w:w="503" w:type="dxa"/>
             <w:tcBorders>
               <w:top w:val="single" w:sz="4" w:space="0" w:color="000000"/>
               <w:left w:val="single" w:sz="4" w:space="0" w:color="000000"/>
@@ -28438,7 +28429,7 @@
         <w:szCs w:val="22"/>
         <w:bCs/>
       </w:rPr>
-      <w:instrText> PAGE \* ARABIC </w:instrText>
+      <w:instrText> PAGE </w:instrText>
     </w:r>
     <w:r>
       <w:rPr>
@@ -28456,7 +28447,7 @@
         <w:szCs w:val="22"/>
         <w:bCs/>
       </w:rPr>
-      <w:t>1</w:t>
+      <w:t>4</w:t>
     </w:r>
     <w:r>
       <w:rPr>
@@ -28491,7 +28482,7 @@
         <w:szCs w:val="22"/>
         <w:bCs/>
       </w:rPr>
-      <w:instrText> NUMPAGES \* ARABIC </w:instrText>
+      <w:instrText> NUMPAGES </w:instrText>
     </w:r>
     <w:r>
       <w:rPr>
@@ -29745,6 +29736,7 @@
     <w:rsid w:val="000b2242"/>
     <w:pPr>
       <w:widowControl/>
+      <w:suppressAutoHyphens w:val="true"/>
       <w:bidi w:val="0"/>
       <w:spacing w:before="0" w:after="0"/>
       <w:jc w:val="left"/>
@@ -29916,6 +29908,7 @@
     <w:rsid w:val="007151f6"/>
     <w:pPr>
       <w:widowControl/>
+      <w:suppressAutoHyphens w:val="true"/>
       <w:bidi w:val="0"/>
       <w:spacing w:before="0" w:after="0"/>
       <w:jc w:val="left"/>

</xml_diff>